<commit_message>
Cài modun sữ dụng resposive trong react native
Thêm tron file json
tìm hiểu tại địa chỉ link word
</commit_message>
<xml_diff>
--- a/Tổng hợp kiến thức và tài liệu tham khảo.docx
+++ b/Tổng hợp kiến thức và tài liệu tham khảo.docx
@@ -3935,12 +3935,49 @@
       </w:r>
     </w:p>
     <w:p>
+      <w:pPr>
+        <w:rPr>
+          <w:rStyle w:val="Hyperlink"/>
+        </w:rPr>
+      </w:pPr>
       <w:hyperlink r:id="rId22" w:history="1">
         <w:r>
           <w:rPr>
             <w:rStyle w:val="Hyperlink"/>
           </w:rPr>
           <w:t>https://viblo.asia/p/10-lodash-functions-ma-ban-nen-biet-gDVK2RojKLj</w:t>
+        </w:r>
+      </w:hyperlink>
+      <w:r>
+        <w:rPr>
+          <w:rStyle w:val="Hyperlink"/>
+        </w:rPr>
+        <w:t xml:space="preserve">  </w:t>
+      </w:r>
+    </w:p>
+    <w:p>
+      <w:pPr>
+        <w:rPr>
+          <w:rStyle w:val="Hyperlink"/>
+        </w:rPr>
+      </w:pPr>
+    </w:p>
+    <w:p>
+      <w:pPr>
+        <w:pStyle w:val="Title"/>
+        <w:jc w:val="center"/>
+      </w:pPr>
+      <w:r>
+        <w:t>Sữ dụng Responsive trong React Native</w:t>
+      </w:r>
+    </w:p>
+    <w:p>
+      <w:hyperlink r:id="rId23" w:history="1">
+        <w:r>
+          <w:rPr>
+            <w:rStyle w:val="Hyperlink"/>
+          </w:rPr>
+          <w:t>https://www.npmjs.com/package/react-native-responsive-screen</w:t>
         </w:r>
       </w:hyperlink>
       <w:bookmarkStart w:id="0" w:name="_GoBack"/>
@@ -6009,12 +6046,9 @@
 </file>
 
 <file path=customXml/item1.xml><?xml version="1.0" encoding="utf-8"?>
-<?mso-contentType ?>
-<FormTemplates xmlns="http://schemas.microsoft.com/sharepoint/v3/contenttype/forms">
-  <Display>DocumentLibraryForm</Display>
-  <Edit>DocumentLibraryForm</Edit>
-  <New>DocumentLibraryForm</New>
-</FormTemplates>
+<p:properties xmlns:p="http://schemas.microsoft.com/office/2006/metadata/properties" xmlns:xsi="http://www.w3.org/2001/XMLSchema-instance" xmlns:pc="http://schemas.microsoft.com/office/infopath/2007/PartnerControls">
+  <documentManagement/>
+</p:properties>
 </file>
 
 <file path=customXml/item2.xml><?xml version="1.0" encoding="utf-8"?>
@@ -6213,15 +6247,19 @@
 </file>
 
 <file path=customXml/item3.xml><?xml version="1.0" encoding="utf-8"?>
-<p:properties xmlns:p="http://schemas.microsoft.com/office/2006/metadata/properties" xmlns:xsi="http://www.w3.org/2001/XMLSchema-instance" xmlns:pc="http://schemas.microsoft.com/office/infopath/2007/PartnerControls">
-  <documentManagement/>
-</p:properties>
+<?mso-contentType ?>
+<FormTemplates xmlns="http://schemas.microsoft.com/sharepoint/v3/contenttype/forms">
+  <Display>DocumentLibraryForm</Display>
+  <Edit>DocumentLibraryForm</Edit>
+  <New>DocumentLibraryForm</New>
+</FormTemplates>
 </file>
 
 <file path=customXml/itemProps1.xml><?xml version="1.0" encoding="utf-8"?>
-<ds:datastoreItem xmlns:ds="http://schemas.openxmlformats.org/officeDocument/2006/customXml" ds:itemID="{51749E83-A70A-4753-BA3C-7A9403A59563}">
+<ds:datastoreItem xmlns:ds="http://schemas.openxmlformats.org/officeDocument/2006/customXml" ds:itemID="{43172B38-3CCA-4043-9800-0D1433CDB191}">
   <ds:schemaRefs>
-    <ds:schemaRef ds:uri="http://schemas.microsoft.com/sharepoint/v3/contenttype/forms"/>
+    <ds:schemaRef ds:uri="http://schemas.microsoft.com/office/2006/metadata/properties"/>
+    <ds:schemaRef ds:uri="http://schemas.microsoft.com/office/infopath/2007/PartnerControls"/>
   </ds:schemaRefs>
 </ds:datastoreItem>
 </file>
@@ -6246,10 +6284,9 @@
 </file>
 
 <file path=customXml/itemProps3.xml><?xml version="1.0" encoding="utf-8"?>
-<ds:datastoreItem xmlns:ds="http://schemas.openxmlformats.org/officeDocument/2006/customXml" ds:itemID="{43172B38-3CCA-4043-9800-0D1433CDB191}">
+<ds:datastoreItem xmlns:ds="http://schemas.openxmlformats.org/officeDocument/2006/customXml" ds:itemID="{51749E83-A70A-4753-BA3C-7A9403A59563}">
   <ds:schemaRefs>
-    <ds:schemaRef ds:uri="http://schemas.microsoft.com/office/2006/metadata/properties"/>
-    <ds:schemaRef ds:uri="http://schemas.microsoft.com/office/infopath/2007/PartnerControls"/>
+    <ds:schemaRef ds:uri="http://schemas.microsoft.com/sharepoint/v3/contenttype/forms"/>
   </ds:schemaRefs>
 </ds:datastoreItem>
 </file>
</xml_diff>

<commit_message>
Update Tổng hợp kiến thức và tài liệu tham khảo.docx
</commit_message>
<xml_diff>
--- a/Tổng hợp kiến thức và tài liệu tham khảo.docx
+++ b/Tổng hợp kiến thức và tài liệu tham khảo.docx
@@ -9882,8 +9882,6 @@
         </w:rPr>
         <w:t>({</w:t>
       </w:r>
-      <w:bookmarkStart w:id="0" w:name="_GoBack"/>
-      <w:bookmarkEnd w:id="0"/>
       <w:r>
         <w:rPr>
           <w:rFonts w:asciiTheme="minorHAnsi" w:hAnsiTheme="minorHAnsi" w:cstheme="minorHAnsi"/>
@@ -10162,15 +10160,6 @@
     </w:p>
     <w:p>
       <w:pPr>
-        <w:ind w:left="360"/>
-        <w:rPr>
-          <w:sz w:val="28"/>
-          <w:szCs w:val="28"/>
-        </w:rPr>
-      </w:pPr>
-    </w:p>
-    <w:p>
-      <w:pPr>
         <w:pStyle w:val="ListParagraph"/>
         <w:numPr>
           <w:ilvl w:val="0"/>
@@ -10186,14 +10175,361 @@
           <w:sz w:val="28"/>
           <w:szCs w:val="28"/>
         </w:rPr>
-        <w:t xml:space="preserve">Chức năng </w:t>
-      </w:r>
-      <w:r>
-        <w:rPr>
-          <w:sz w:val="28"/>
-          <w:szCs w:val="28"/>
-        </w:rPr>
-        <w:t>xóa</w:t>
+        <w:t>Chức năng load</w:t>
+      </w:r>
+    </w:p>
+    <w:p>
+      <w:pPr>
+        <w:pStyle w:val="ListParagraph"/>
+        <w:numPr>
+          <w:ilvl w:val="1"/>
+          <w:numId w:val="10"/>
+        </w:numPr>
+        <w:rPr>
+          <w:sz w:val="28"/>
+          <w:szCs w:val="28"/>
+        </w:rPr>
+      </w:pPr>
+      <w:r>
+        <w:rPr>
+          <w:sz w:val="28"/>
+          <w:szCs w:val="28"/>
+        </w:rPr>
+        <w:t xml:space="preserve"> Load data từ Document</w:t>
+      </w:r>
+    </w:p>
+    <w:p>
+      <w:pPr>
+        <w:tabs>
+          <w:tab w:val="left" w:pos="916"/>
+          <w:tab w:val="left" w:pos="1832"/>
+          <w:tab w:val="left" w:pos="2748"/>
+          <w:tab w:val="left" w:pos="3664"/>
+          <w:tab w:val="left" w:pos="4580"/>
+          <w:tab w:val="left" w:pos="5496"/>
+          <w:tab w:val="left" w:pos="6412"/>
+          <w:tab w:val="left" w:pos="7328"/>
+          <w:tab w:val="left" w:pos="8244"/>
+          <w:tab w:val="left" w:pos="9160"/>
+          <w:tab w:val="left" w:pos="10076"/>
+          <w:tab w:val="left" w:pos="10992"/>
+          <w:tab w:val="left" w:pos="11908"/>
+          <w:tab w:val="left" w:pos="12824"/>
+          <w:tab w:val="left" w:pos="13740"/>
+          <w:tab w:val="left" w:pos="14656"/>
+        </w:tabs>
+        <w:spacing w:after="0" w:line="240" w:lineRule="auto"/>
+        <w:rPr>
+          <w:rFonts w:eastAsia="Times New Roman" w:cstheme="minorHAnsi"/>
+          <w:color w:val="4472C4" w:themeColor="accent1"/>
+          <w:sz w:val="28"/>
+          <w:szCs w:val="28"/>
+        </w:rPr>
+      </w:pPr>
+      <w:r>
+        <w:rPr>
+          <w:rFonts w:eastAsia="Times New Roman" w:cstheme="minorHAnsi"/>
+          <w:color w:val="4472C4" w:themeColor="accent1"/>
+          <w:sz w:val="28"/>
+          <w:szCs w:val="28"/>
+        </w:rPr>
+        <w:t>var docRef = db.collection("cities").doc("SF");</w:t>
+      </w:r>
+      <w:r>
+        <w:rPr>
+          <w:rFonts w:eastAsia="Times New Roman" w:cstheme="minorHAnsi"/>
+          <w:color w:val="4472C4" w:themeColor="accent1"/>
+          <w:sz w:val="28"/>
+          <w:szCs w:val="28"/>
+        </w:rPr>
+        <w:br/>
+      </w:r>
+      <w:r>
+        <w:rPr>
+          <w:rFonts w:eastAsia="Times New Roman" w:cstheme="minorHAnsi"/>
+          <w:color w:val="4472C4" w:themeColor="accent1"/>
+          <w:sz w:val="28"/>
+          <w:szCs w:val="28"/>
+        </w:rPr>
+        <w:br/>
+        <w:t>docRef.get().then(function(doc) {</w:t>
+      </w:r>
+      <w:r>
+        <w:rPr>
+          <w:rFonts w:eastAsia="Times New Roman" w:cstheme="minorHAnsi"/>
+          <w:color w:val="4472C4" w:themeColor="accent1"/>
+          <w:sz w:val="28"/>
+          <w:szCs w:val="28"/>
+        </w:rPr>
+        <w:br/>
+        <w:t>    if (doc.exists) {</w:t>
+      </w:r>
+      <w:r>
+        <w:rPr>
+          <w:rFonts w:eastAsia="Times New Roman" w:cstheme="minorHAnsi"/>
+          <w:color w:val="4472C4" w:themeColor="accent1"/>
+          <w:sz w:val="28"/>
+          <w:szCs w:val="28"/>
+        </w:rPr>
+        <w:br/>
+        <w:t>        console.log("Document data:", doc.data());</w:t>
+      </w:r>
+      <w:r>
+        <w:rPr>
+          <w:rFonts w:eastAsia="Times New Roman" w:cstheme="minorHAnsi"/>
+          <w:color w:val="4472C4" w:themeColor="accent1"/>
+          <w:sz w:val="28"/>
+          <w:szCs w:val="28"/>
+        </w:rPr>
+        <w:br/>
+        <w:t>    } else {</w:t>
+      </w:r>
+      <w:r>
+        <w:rPr>
+          <w:rFonts w:eastAsia="Times New Roman" w:cstheme="minorHAnsi"/>
+          <w:color w:val="4472C4" w:themeColor="accent1"/>
+          <w:sz w:val="28"/>
+          <w:szCs w:val="28"/>
+        </w:rPr>
+        <w:br/>
+        <w:t>        // doc.data() will be undefined in this case</w:t>
+      </w:r>
+      <w:r>
+        <w:rPr>
+          <w:rFonts w:eastAsia="Times New Roman" w:cstheme="minorHAnsi"/>
+          <w:color w:val="4472C4" w:themeColor="accent1"/>
+          <w:sz w:val="28"/>
+          <w:szCs w:val="28"/>
+        </w:rPr>
+        <w:br/>
+        <w:t>        console.log("No such document!");</w:t>
+      </w:r>
+      <w:r>
+        <w:rPr>
+          <w:rFonts w:eastAsia="Times New Roman" w:cstheme="minorHAnsi"/>
+          <w:color w:val="4472C4" w:themeColor="accent1"/>
+          <w:sz w:val="28"/>
+          <w:szCs w:val="28"/>
+        </w:rPr>
+        <w:br/>
+        <w:t>    }</w:t>
+      </w:r>
+      <w:r>
+        <w:rPr>
+          <w:rFonts w:eastAsia="Times New Roman" w:cstheme="minorHAnsi"/>
+          <w:color w:val="4472C4" w:themeColor="accent1"/>
+          <w:sz w:val="28"/>
+          <w:szCs w:val="28"/>
+        </w:rPr>
+        <w:br/>
+        <w:t>}).catch(function(error) {</w:t>
+      </w:r>
+      <w:r>
+        <w:rPr>
+          <w:rFonts w:eastAsia="Times New Roman" w:cstheme="minorHAnsi"/>
+          <w:color w:val="4472C4" w:themeColor="accent1"/>
+          <w:sz w:val="28"/>
+          <w:szCs w:val="28"/>
+        </w:rPr>
+        <w:br/>
+        <w:t>    console.log("Error getting document:", error);</w:t>
+      </w:r>
+      <w:r>
+        <w:rPr>
+          <w:rFonts w:eastAsia="Times New Roman" w:cstheme="minorHAnsi"/>
+          <w:color w:val="4472C4" w:themeColor="accent1"/>
+          <w:sz w:val="28"/>
+          <w:szCs w:val="28"/>
+        </w:rPr>
+        <w:br/>
+        <w:t>});</w:t>
+      </w:r>
+    </w:p>
+    <w:p>
+      <w:pPr>
+        <w:pStyle w:val="ListParagraph"/>
+        <w:numPr>
+          <w:ilvl w:val="1"/>
+          <w:numId w:val="10"/>
+        </w:numPr>
+        <w:rPr>
+          <w:sz w:val="28"/>
+          <w:szCs w:val="28"/>
+        </w:rPr>
+      </w:pPr>
+      <w:r>
+        <w:rPr>
+          <w:sz w:val="28"/>
+          <w:szCs w:val="28"/>
+        </w:rPr>
+        <w:t>Load data của nhiều Document từ Collection</w:t>
+      </w:r>
+    </w:p>
+    <w:p>
+      <w:pPr>
+        <w:tabs>
+          <w:tab w:val="left" w:pos="916"/>
+          <w:tab w:val="left" w:pos="1832"/>
+          <w:tab w:val="left" w:pos="2748"/>
+          <w:tab w:val="left" w:pos="3664"/>
+          <w:tab w:val="left" w:pos="4580"/>
+          <w:tab w:val="left" w:pos="5496"/>
+          <w:tab w:val="left" w:pos="6412"/>
+          <w:tab w:val="left" w:pos="7328"/>
+          <w:tab w:val="left" w:pos="8244"/>
+          <w:tab w:val="left" w:pos="9160"/>
+          <w:tab w:val="left" w:pos="10076"/>
+          <w:tab w:val="left" w:pos="10992"/>
+          <w:tab w:val="left" w:pos="11908"/>
+          <w:tab w:val="left" w:pos="12824"/>
+          <w:tab w:val="left" w:pos="13740"/>
+          <w:tab w:val="left" w:pos="14656"/>
+        </w:tabs>
+        <w:spacing w:after="0" w:line="240" w:lineRule="auto"/>
+        <w:rPr>
+          <w:rFonts w:eastAsia="Times New Roman" w:cstheme="minorHAnsi"/>
+          <w:color w:val="4472C4" w:themeColor="accent1"/>
+          <w:sz w:val="28"/>
+          <w:szCs w:val="28"/>
+        </w:rPr>
+      </w:pPr>
+      <w:r>
+        <w:rPr>
+          <w:rFonts w:eastAsia="Times New Roman" w:cstheme="minorHAnsi"/>
+          <w:color w:val="4472C4" w:themeColor="accent1"/>
+          <w:sz w:val="28"/>
+          <w:szCs w:val="28"/>
+        </w:rPr>
+        <w:t>db.collection("cities").where("capital", "==", true)</w:t>
+      </w:r>
+      <w:r>
+        <w:rPr>
+          <w:rFonts w:eastAsia="Times New Roman" w:cstheme="minorHAnsi"/>
+          <w:color w:val="4472C4" w:themeColor="accent1"/>
+          <w:sz w:val="28"/>
+          <w:szCs w:val="28"/>
+        </w:rPr>
+        <w:br/>
+        <w:t>    .get()</w:t>
+      </w:r>
+      <w:r>
+        <w:rPr>
+          <w:rFonts w:eastAsia="Times New Roman" w:cstheme="minorHAnsi"/>
+          <w:color w:val="4472C4" w:themeColor="accent1"/>
+          <w:sz w:val="28"/>
+          <w:szCs w:val="28"/>
+        </w:rPr>
+        <w:br/>
+        <w:t>    .then(function(querySnapshot) {</w:t>
+      </w:r>
+      <w:r>
+        <w:rPr>
+          <w:rFonts w:eastAsia="Times New Roman" w:cstheme="minorHAnsi"/>
+          <w:color w:val="4472C4" w:themeColor="accent1"/>
+          <w:sz w:val="28"/>
+          <w:szCs w:val="28"/>
+        </w:rPr>
+        <w:br/>
+        <w:t>        querySnapshot.forEach(function(doc) {</w:t>
+      </w:r>
+      <w:r>
+        <w:rPr>
+          <w:rFonts w:eastAsia="Times New Roman" w:cstheme="minorHAnsi"/>
+          <w:color w:val="4472C4" w:themeColor="accent1"/>
+          <w:sz w:val="28"/>
+          <w:szCs w:val="28"/>
+        </w:rPr>
+        <w:br/>
+        <w:t>            // doc.data() is never undefined for query doc snapshots</w:t>
+      </w:r>
+      <w:r>
+        <w:rPr>
+          <w:rFonts w:eastAsia="Times New Roman" w:cstheme="minorHAnsi"/>
+          <w:color w:val="4472C4" w:themeColor="accent1"/>
+          <w:sz w:val="28"/>
+          <w:szCs w:val="28"/>
+        </w:rPr>
+        <w:br/>
+        <w:t>            console.log(doc.id, " =&gt; ", doc.data());</w:t>
+      </w:r>
+      <w:r>
+        <w:rPr>
+          <w:rFonts w:eastAsia="Times New Roman" w:cstheme="minorHAnsi"/>
+          <w:color w:val="4472C4" w:themeColor="accent1"/>
+          <w:sz w:val="28"/>
+          <w:szCs w:val="28"/>
+        </w:rPr>
+        <w:br/>
+        <w:t>        });</w:t>
+      </w:r>
+      <w:r>
+        <w:rPr>
+          <w:rFonts w:eastAsia="Times New Roman" w:cstheme="minorHAnsi"/>
+          <w:color w:val="4472C4" w:themeColor="accent1"/>
+          <w:sz w:val="28"/>
+          <w:szCs w:val="28"/>
+        </w:rPr>
+        <w:br/>
+        <w:t>    })</w:t>
+      </w:r>
+      <w:r>
+        <w:rPr>
+          <w:rFonts w:eastAsia="Times New Roman" w:cstheme="minorHAnsi"/>
+          <w:color w:val="4472C4" w:themeColor="accent1"/>
+          <w:sz w:val="28"/>
+          <w:szCs w:val="28"/>
+        </w:rPr>
+        <w:br/>
+        <w:t>    .catch(function(error) {</w:t>
+      </w:r>
+      <w:r>
+        <w:rPr>
+          <w:rFonts w:eastAsia="Times New Roman" w:cstheme="minorHAnsi"/>
+          <w:color w:val="4472C4" w:themeColor="accent1"/>
+          <w:sz w:val="28"/>
+          <w:szCs w:val="28"/>
+        </w:rPr>
+        <w:br/>
+      </w:r>
+      <w:r>
+        <w:rPr>
+          <w:rFonts w:eastAsia="Times New Roman" w:cstheme="minorHAnsi"/>
+          <w:color w:val="4472C4" w:themeColor="accent1"/>
+          <w:sz w:val="28"/>
+          <w:szCs w:val="28"/>
+        </w:rPr>
+        <w:lastRenderedPageBreak/>
+        <w:t>        console.log("Error getting documents: ", error);</w:t>
+      </w:r>
+      <w:r>
+        <w:rPr>
+          <w:rFonts w:eastAsia="Times New Roman" w:cstheme="minorHAnsi"/>
+          <w:color w:val="4472C4" w:themeColor="accent1"/>
+          <w:sz w:val="28"/>
+          <w:szCs w:val="28"/>
+        </w:rPr>
+        <w:br/>
+        <w:t>    });</w:t>
+      </w:r>
+    </w:p>
+    <w:p>
+      <w:pPr>
+        <w:pStyle w:val="ListParagraph"/>
+        <w:numPr>
+          <w:ilvl w:val="1"/>
+          <w:numId w:val="10"/>
+        </w:numPr>
+        <w:rPr>
+          <w:sz w:val="28"/>
+          <w:szCs w:val="28"/>
+        </w:rPr>
+      </w:pPr>
+      <w:r>
+        <w:rPr>
+          <w:sz w:val="28"/>
+          <w:szCs w:val="28"/>
+        </w:rPr>
+        <w:t xml:space="preserve"> Load Document từ 1 nhóm Collection </w:t>
       </w:r>
     </w:p>
     <w:p>
@@ -10201,7 +10537,7 @@
         <w:pStyle w:val="ListParagraph"/>
         <w:numPr>
           <w:ilvl w:val="0"/>
-          <w:numId w:val="10"/>
+          <w:numId w:val="7"/>
         </w:numPr>
         <w:rPr>
           <w:sz w:val="28"/>
@@ -10213,8 +10549,645 @@
           <w:sz w:val="28"/>
           <w:szCs w:val="28"/>
         </w:rPr>
-        <w:t>Chức năng load</w:t>
-      </w:r>
+        <w:t>Collection (City) có các Document</w:t>
+      </w:r>
+    </w:p>
+    <w:p>
+      <w:pPr>
+        <w:tabs>
+          <w:tab w:val="left" w:pos="916"/>
+          <w:tab w:val="left" w:pos="1832"/>
+          <w:tab w:val="left" w:pos="2748"/>
+          <w:tab w:val="left" w:pos="3664"/>
+          <w:tab w:val="left" w:pos="4580"/>
+          <w:tab w:val="left" w:pos="5496"/>
+          <w:tab w:val="left" w:pos="6412"/>
+          <w:tab w:val="left" w:pos="7328"/>
+          <w:tab w:val="left" w:pos="8244"/>
+          <w:tab w:val="left" w:pos="9160"/>
+          <w:tab w:val="left" w:pos="10076"/>
+          <w:tab w:val="left" w:pos="10992"/>
+          <w:tab w:val="left" w:pos="11908"/>
+          <w:tab w:val="left" w:pos="12824"/>
+          <w:tab w:val="left" w:pos="13740"/>
+          <w:tab w:val="left" w:pos="14656"/>
+        </w:tabs>
+        <w:spacing w:after="0" w:line="240" w:lineRule="auto"/>
+        <w:ind w:left="360"/>
+        <w:rPr>
+          <w:rFonts w:eastAsia="Times New Roman" w:cstheme="minorHAnsi"/>
+          <w:color w:val="4472C4" w:themeColor="accent1"/>
+          <w:sz w:val="28"/>
+          <w:szCs w:val="28"/>
+        </w:rPr>
+      </w:pPr>
+      <w:r>
+        <w:rPr>
+          <w:rFonts w:eastAsia="Times New Roman" w:cstheme="minorHAnsi"/>
+          <w:color w:val="4472C4" w:themeColor="accent1"/>
+          <w:sz w:val="28"/>
+          <w:szCs w:val="28"/>
+        </w:rPr>
+        <w:t>var citiesRef = db.collection('cities');</w:t>
+      </w:r>
+      <w:r>
+        <w:rPr>
+          <w:rFonts w:eastAsia="Times New Roman" w:cstheme="minorHAnsi"/>
+          <w:color w:val="4472C4" w:themeColor="accent1"/>
+          <w:sz w:val="28"/>
+          <w:szCs w:val="28"/>
+        </w:rPr>
+        <w:br/>
+      </w:r>
+      <w:r>
+        <w:rPr>
+          <w:rFonts w:eastAsia="Times New Roman" w:cstheme="minorHAnsi"/>
+          <w:color w:val="4472C4" w:themeColor="accent1"/>
+          <w:sz w:val="28"/>
+          <w:szCs w:val="28"/>
+        </w:rPr>
+        <w:br/>
+        <w:t>var landmarks = Promise.all([</w:t>
+      </w:r>
+      <w:r>
+        <w:rPr>
+          <w:rFonts w:eastAsia="Times New Roman" w:cstheme="minorHAnsi"/>
+          <w:color w:val="4472C4" w:themeColor="accent1"/>
+          <w:sz w:val="28"/>
+          <w:szCs w:val="28"/>
+        </w:rPr>
+        <w:br/>
+        <w:t>    citiesRef.doc('SF').collection('landmarks').doc().set({</w:t>
+      </w:r>
+      <w:r>
+        <w:rPr>
+          <w:rFonts w:eastAsia="Times New Roman" w:cstheme="minorHAnsi"/>
+          <w:color w:val="4472C4" w:themeColor="accent1"/>
+          <w:sz w:val="28"/>
+          <w:szCs w:val="28"/>
+        </w:rPr>
+        <w:br/>
+        <w:t>        name: 'Golden Gate Bridge',</w:t>
+      </w:r>
+      <w:r>
+        <w:rPr>
+          <w:rFonts w:eastAsia="Times New Roman" w:cstheme="minorHAnsi"/>
+          <w:color w:val="4472C4" w:themeColor="accent1"/>
+          <w:sz w:val="28"/>
+          <w:szCs w:val="28"/>
+        </w:rPr>
+        <w:br/>
+        <w:t>        type: 'bridge'</w:t>
+      </w:r>
+      <w:r>
+        <w:rPr>
+          <w:rFonts w:eastAsia="Times New Roman" w:cstheme="minorHAnsi"/>
+          <w:color w:val="4472C4" w:themeColor="accent1"/>
+          <w:sz w:val="28"/>
+          <w:szCs w:val="28"/>
+        </w:rPr>
+        <w:br/>
+        <w:t>    }),</w:t>
+      </w:r>
+      <w:r>
+        <w:rPr>
+          <w:rFonts w:eastAsia="Times New Roman" w:cstheme="minorHAnsi"/>
+          <w:color w:val="4472C4" w:themeColor="accent1"/>
+          <w:sz w:val="28"/>
+          <w:szCs w:val="28"/>
+        </w:rPr>
+        <w:br/>
+        <w:t>    citiesRef.doc('SF').collection('landmarks').doc().set({</w:t>
+      </w:r>
+      <w:r>
+        <w:rPr>
+          <w:rFonts w:eastAsia="Times New Roman" w:cstheme="minorHAnsi"/>
+          <w:color w:val="4472C4" w:themeColor="accent1"/>
+          <w:sz w:val="28"/>
+          <w:szCs w:val="28"/>
+        </w:rPr>
+        <w:br/>
+        <w:t>        name: 'Legion of Honor',</w:t>
+      </w:r>
+      <w:r>
+        <w:rPr>
+          <w:rFonts w:eastAsia="Times New Roman" w:cstheme="minorHAnsi"/>
+          <w:color w:val="4472C4" w:themeColor="accent1"/>
+          <w:sz w:val="28"/>
+          <w:szCs w:val="28"/>
+        </w:rPr>
+        <w:br/>
+        <w:t>        type: 'museum'</w:t>
+      </w:r>
+      <w:r>
+        <w:rPr>
+          <w:rFonts w:eastAsia="Times New Roman" w:cstheme="minorHAnsi"/>
+          <w:color w:val="4472C4" w:themeColor="accent1"/>
+          <w:sz w:val="28"/>
+          <w:szCs w:val="28"/>
+        </w:rPr>
+        <w:br/>
+        <w:t>    }),</w:t>
+      </w:r>
+      <w:r>
+        <w:rPr>
+          <w:rFonts w:eastAsia="Times New Roman" w:cstheme="minorHAnsi"/>
+          <w:color w:val="4472C4" w:themeColor="accent1"/>
+          <w:sz w:val="28"/>
+          <w:szCs w:val="28"/>
+        </w:rPr>
+        <w:br/>
+        <w:t>    citiesRef.doc('LA').collection('landmarks').doc().set({</w:t>
+      </w:r>
+      <w:r>
+        <w:rPr>
+          <w:rFonts w:eastAsia="Times New Roman" w:cstheme="minorHAnsi"/>
+          <w:color w:val="4472C4" w:themeColor="accent1"/>
+          <w:sz w:val="28"/>
+          <w:szCs w:val="28"/>
+        </w:rPr>
+        <w:br/>
+        <w:t>        name: 'Griffith Park',</w:t>
+      </w:r>
+      <w:r>
+        <w:rPr>
+          <w:rFonts w:eastAsia="Times New Roman" w:cstheme="minorHAnsi"/>
+          <w:color w:val="4472C4" w:themeColor="accent1"/>
+          <w:sz w:val="28"/>
+          <w:szCs w:val="28"/>
+        </w:rPr>
+        <w:br/>
+        <w:t>        type: 'park'</w:t>
+      </w:r>
+      <w:r>
+        <w:rPr>
+          <w:rFonts w:eastAsia="Times New Roman" w:cstheme="minorHAnsi"/>
+          <w:color w:val="4472C4" w:themeColor="accent1"/>
+          <w:sz w:val="28"/>
+          <w:szCs w:val="28"/>
+        </w:rPr>
+        <w:br/>
+        <w:t>    }),</w:t>
+      </w:r>
+      <w:r>
+        <w:rPr>
+          <w:rFonts w:eastAsia="Times New Roman" w:cstheme="minorHAnsi"/>
+          <w:color w:val="4472C4" w:themeColor="accent1"/>
+          <w:sz w:val="28"/>
+          <w:szCs w:val="28"/>
+        </w:rPr>
+        <w:br/>
+        <w:t>    citiesRef.doc('LA').collection('landmarks').doc().set({</w:t>
+      </w:r>
+      <w:r>
+        <w:rPr>
+          <w:rFonts w:eastAsia="Times New Roman" w:cstheme="minorHAnsi"/>
+          <w:color w:val="4472C4" w:themeColor="accent1"/>
+          <w:sz w:val="28"/>
+          <w:szCs w:val="28"/>
+        </w:rPr>
+        <w:br/>
+        <w:t>        name: 'The Getty',</w:t>
+      </w:r>
+      <w:r>
+        <w:rPr>
+          <w:rFonts w:eastAsia="Times New Roman" w:cstheme="minorHAnsi"/>
+          <w:color w:val="4472C4" w:themeColor="accent1"/>
+          <w:sz w:val="28"/>
+          <w:szCs w:val="28"/>
+        </w:rPr>
+        <w:br/>
+        <w:t>        type: 'museum'</w:t>
+      </w:r>
+      <w:r>
+        <w:rPr>
+          <w:rFonts w:eastAsia="Times New Roman" w:cstheme="minorHAnsi"/>
+          <w:color w:val="4472C4" w:themeColor="accent1"/>
+          <w:sz w:val="28"/>
+          <w:szCs w:val="28"/>
+        </w:rPr>
+        <w:br/>
+        <w:t>    }),</w:t>
+      </w:r>
+      <w:r>
+        <w:rPr>
+          <w:rFonts w:eastAsia="Times New Roman" w:cstheme="minorHAnsi"/>
+          <w:color w:val="4472C4" w:themeColor="accent1"/>
+          <w:sz w:val="28"/>
+          <w:szCs w:val="28"/>
+        </w:rPr>
+        <w:br/>
+        <w:t>    citiesRef.doc('DC').collection('landmarks').doc().set({</w:t>
+      </w:r>
+      <w:r>
+        <w:rPr>
+          <w:rFonts w:eastAsia="Times New Roman" w:cstheme="minorHAnsi"/>
+          <w:color w:val="4472C4" w:themeColor="accent1"/>
+          <w:sz w:val="28"/>
+          <w:szCs w:val="28"/>
+        </w:rPr>
+        <w:br/>
+        <w:t>        name: 'Lincoln Memorial',</w:t>
+      </w:r>
+      <w:r>
+        <w:rPr>
+          <w:rFonts w:eastAsia="Times New Roman" w:cstheme="minorHAnsi"/>
+          <w:color w:val="4472C4" w:themeColor="accent1"/>
+          <w:sz w:val="28"/>
+          <w:szCs w:val="28"/>
+        </w:rPr>
+        <w:br/>
+        <w:t>        type: 'memorial'</w:t>
+      </w:r>
+      <w:r>
+        <w:rPr>
+          <w:rFonts w:eastAsia="Times New Roman" w:cstheme="minorHAnsi"/>
+          <w:color w:val="4472C4" w:themeColor="accent1"/>
+          <w:sz w:val="28"/>
+          <w:szCs w:val="28"/>
+        </w:rPr>
+        <w:br/>
+        <w:t>    }),</w:t>
+      </w:r>
+      <w:r>
+        <w:rPr>
+          <w:rFonts w:eastAsia="Times New Roman" w:cstheme="minorHAnsi"/>
+          <w:color w:val="4472C4" w:themeColor="accent1"/>
+          <w:sz w:val="28"/>
+          <w:szCs w:val="28"/>
+        </w:rPr>
+        <w:br/>
+        <w:t>    citiesRef.doc('DC').collection('landmarks').doc().set({</w:t>
+      </w:r>
+      <w:r>
+        <w:rPr>
+          <w:rFonts w:eastAsia="Times New Roman" w:cstheme="minorHAnsi"/>
+          <w:color w:val="4472C4" w:themeColor="accent1"/>
+          <w:sz w:val="28"/>
+          <w:szCs w:val="28"/>
+        </w:rPr>
+        <w:br/>
+        <w:t>        name: 'National Air and Space Museum',</w:t>
+      </w:r>
+      <w:r>
+        <w:rPr>
+          <w:rFonts w:eastAsia="Times New Roman" w:cstheme="minorHAnsi"/>
+          <w:color w:val="4472C4" w:themeColor="accent1"/>
+          <w:sz w:val="28"/>
+          <w:szCs w:val="28"/>
+        </w:rPr>
+        <w:br/>
+        <w:t>        type: 'museum'</w:t>
+      </w:r>
+      <w:r>
+        <w:rPr>
+          <w:rFonts w:eastAsia="Times New Roman" w:cstheme="minorHAnsi"/>
+          <w:color w:val="4472C4" w:themeColor="accent1"/>
+          <w:sz w:val="28"/>
+          <w:szCs w:val="28"/>
+        </w:rPr>
+        <w:br/>
+        <w:t>    }),</w:t>
+      </w:r>
+      <w:r>
+        <w:rPr>
+          <w:rFonts w:eastAsia="Times New Roman" w:cstheme="minorHAnsi"/>
+          <w:color w:val="4472C4" w:themeColor="accent1"/>
+          <w:sz w:val="28"/>
+          <w:szCs w:val="28"/>
+        </w:rPr>
+        <w:br/>
+        <w:t>    citiesRef.doc('TOK').collection('landmarks').doc().set({</w:t>
+      </w:r>
+      <w:r>
+        <w:rPr>
+          <w:rFonts w:eastAsia="Times New Roman" w:cstheme="minorHAnsi"/>
+          <w:color w:val="4472C4" w:themeColor="accent1"/>
+          <w:sz w:val="28"/>
+          <w:szCs w:val="28"/>
+        </w:rPr>
+        <w:br/>
+        <w:t>        name: 'Ueno Park',</w:t>
+      </w:r>
+      <w:r>
+        <w:rPr>
+          <w:rFonts w:eastAsia="Times New Roman" w:cstheme="minorHAnsi"/>
+          <w:color w:val="4472C4" w:themeColor="accent1"/>
+          <w:sz w:val="28"/>
+          <w:szCs w:val="28"/>
+        </w:rPr>
+        <w:br/>
+        <w:t>        type: 'park'</w:t>
+      </w:r>
+      <w:r>
+        <w:rPr>
+          <w:rFonts w:eastAsia="Times New Roman" w:cstheme="minorHAnsi"/>
+          <w:color w:val="4472C4" w:themeColor="accent1"/>
+          <w:sz w:val="28"/>
+          <w:szCs w:val="28"/>
+        </w:rPr>
+        <w:br/>
+        <w:t>    }),</w:t>
+      </w:r>
+      <w:r>
+        <w:rPr>
+          <w:rFonts w:eastAsia="Times New Roman" w:cstheme="minorHAnsi"/>
+          <w:color w:val="4472C4" w:themeColor="accent1"/>
+          <w:sz w:val="28"/>
+          <w:szCs w:val="28"/>
+        </w:rPr>
+        <w:br/>
+        <w:t>]);</w:t>
+      </w:r>
+    </w:p>
+    <w:p>
+      <w:pPr>
+        <w:tabs>
+          <w:tab w:val="left" w:pos="916"/>
+          <w:tab w:val="left" w:pos="1832"/>
+          <w:tab w:val="left" w:pos="2748"/>
+          <w:tab w:val="left" w:pos="3664"/>
+          <w:tab w:val="left" w:pos="4580"/>
+          <w:tab w:val="left" w:pos="5496"/>
+          <w:tab w:val="left" w:pos="6412"/>
+          <w:tab w:val="left" w:pos="7328"/>
+          <w:tab w:val="left" w:pos="8244"/>
+          <w:tab w:val="left" w:pos="9160"/>
+          <w:tab w:val="left" w:pos="10076"/>
+          <w:tab w:val="left" w:pos="10992"/>
+          <w:tab w:val="left" w:pos="11908"/>
+          <w:tab w:val="left" w:pos="12824"/>
+          <w:tab w:val="left" w:pos="13740"/>
+          <w:tab w:val="left" w:pos="14656"/>
+        </w:tabs>
+        <w:spacing w:after="0" w:line="240" w:lineRule="auto"/>
+        <w:ind w:left="360"/>
+        <w:rPr>
+          <w:rFonts w:eastAsia="Times New Roman" w:cstheme="minorHAnsi"/>
+          <w:color w:val="4472C4" w:themeColor="accent1"/>
+          <w:sz w:val="28"/>
+          <w:szCs w:val="28"/>
+        </w:rPr>
+      </w:pPr>
+    </w:p>
+    <w:p>
+      <w:pPr>
+        <w:pStyle w:val="ListParagraph"/>
+        <w:numPr>
+          <w:ilvl w:val="0"/>
+          <w:numId w:val="7"/>
+        </w:numPr>
+        <w:rPr>
+          <w:sz w:val="28"/>
+          <w:szCs w:val="28"/>
+        </w:rPr>
+      </w:pPr>
+      <w:r>
+        <w:rPr>
+          <w:sz w:val="28"/>
+          <w:szCs w:val="28"/>
+        </w:rPr>
+        <w:lastRenderedPageBreak/>
+        <w:t xml:space="preserve">Group by các Document </w:t>
+      </w:r>
+    </w:p>
+    <w:p>
+      <w:pPr>
+        <w:tabs>
+          <w:tab w:val="left" w:pos="916"/>
+          <w:tab w:val="left" w:pos="1832"/>
+          <w:tab w:val="left" w:pos="2748"/>
+          <w:tab w:val="left" w:pos="3664"/>
+          <w:tab w:val="left" w:pos="4580"/>
+          <w:tab w:val="left" w:pos="5496"/>
+          <w:tab w:val="left" w:pos="6412"/>
+          <w:tab w:val="left" w:pos="7328"/>
+          <w:tab w:val="left" w:pos="8244"/>
+          <w:tab w:val="left" w:pos="9160"/>
+          <w:tab w:val="left" w:pos="10076"/>
+          <w:tab w:val="left" w:pos="10992"/>
+          <w:tab w:val="left" w:pos="11908"/>
+          <w:tab w:val="left" w:pos="12824"/>
+          <w:tab w:val="left" w:pos="13740"/>
+          <w:tab w:val="left" w:pos="14656"/>
+        </w:tabs>
+        <w:spacing w:after="0" w:line="240" w:lineRule="auto"/>
+        <w:ind w:left="360"/>
+        <w:rPr>
+          <w:rFonts w:eastAsia="Times New Roman" w:cstheme="minorHAnsi"/>
+          <w:color w:val="4472C4" w:themeColor="accent1"/>
+          <w:sz w:val="28"/>
+          <w:szCs w:val="28"/>
+        </w:rPr>
+      </w:pPr>
+      <w:r>
+        <w:rPr>
+          <w:rFonts w:eastAsia="Times New Roman" w:cstheme="minorHAnsi"/>
+          <w:color w:val="4472C4" w:themeColor="accent1"/>
+          <w:sz w:val="28"/>
+          <w:szCs w:val="28"/>
+        </w:rPr>
+        <w:t>var museums = db.collectionGroup('landmarks').where('type', '==', 'museum');</w:t>
+      </w:r>
+      <w:r>
+        <w:rPr>
+          <w:rFonts w:eastAsia="Times New Roman" w:cstheme="minorHAnsi"/>
+          <w:color w:val="4472C4" w:themeColor="accent1"/>
+          <w:sz w:val="28"/>
+          <w:szCs w:val="28"/>
+        </w:rPr>
+        <w:br/>
+        <w:t>museums.get().then(function (querySnapshot) {</w:t>
+      </w:r>
+      <w:r>
+        <w:rPr>
+          <w:rFonts w:eastAsia="Times New Roman" w:cstheme="minorHAnsi"/>
+          <w:color w:val="4472C4" w:themeColor="accent1"/>
+          <w:sz w:val="28"/>
+          <w:szCs w:val="28"/>
+        </w:rPr>
+        <w:br/>
+        <w:t>    querySnapshot.forEach(function (doc) {</w:t>
+      </w:r>
+      <w:r>
+        <w:rPr>
+          <w:rFonts w:eastAsia="Times New Roman" w:cstheme="minorHAnsi"/>
+          <w:color w:val="4472C4" w:themeColor="accent1"/>
+          <w:sz w:val="28"/>
+          <w:szCs w:val="28"/>
+        </w:rPr>
+        <w:br/>
+        <w:t>        console.log(doc.id, ' =&gt; ', doc.data());</w:t>
+      </w:r>
+      <w:r>
+        <w:rPr>
+          <w:rFonts w:eastAsia="Times New Roman" w:cstheme="minorHAnsi"/>
+          <w:color w:val="4472C4" w:themeColor="accent1"/>
+          <w:sz w:val="28"/>
+          <w:szCs w:val="28"/>
+        </w:rPr>
+        <w:br/>
+        <w:t>    });</w:t>
+      </w:r>
+      <w:r>
+        <w:rPr>
+          <w:rFonts w:eastAsia="Times New Roman" w:cstheme="minorHAnsi"/>
+          <w:color w:val="4472C4" w:themeColor="accent1"/>
+          <w:sz w:val="28"/>
+          <w:szCs w:val="28"/>
+        </w:rPr>
+        <w:br/>
+        <w:t>});</w:t>
+      </w:r>
+    </w:p>
+    <w:p>
+      <w:pPr>
+        <w:ind w:left="360"/>
+        <w:rPr>
+          <w:sz w:val="28"/>
+          <w:szCs w:val="28"/>
+        </w:rPr>
+      </w:pPr>
+    </w:p>
+    <w:p>
+      <w:pPr>
+        <w:pStyle w:val="ListParagraph"/>
+        <w:numPr>
+          <w:ilvl w:val="1"/>
+          <w:numId w:val="5"/>
+        </w:numPr>
+        <w:rPr>
+          <w:sz w:val="28"/>
+          <w:szCs w:val="28"/>
+        </w:rPr>
+      </w:pPr>
+      <w:r>
+        <w:rPr>
+          <w:sz w:val="28"/>
+          <w:szCs w:val="28"/>
+        </w:rPr>
+        <w:t>Để có thể thực hiện nhiều truy vấn cùng lúc thì ta nên cho onSnapshot menthod thay cho get menthod</w:t>
+      </w:r>
+    </w:p>
+    <w:p>
+      <w:pPr>
+        <w:tabs>
+          <w:tab w:val="left" w:pos="916"/>
+          <w:tab w:val="left" w:pos="1832"/>
+          <w:tab w:val="left" w:pos="2748"/>
+          <w:tab w:val="left" w:pos="3664"/>
+          <w:tab w:val="left" w:pos="4580"/>
+          <w:tab w:val="left" w:pos="5496"/>
+          <w:tab w:val="left" w:pos="6412"/>
+          <w:tab w:val="left" w:pos="7328"/>
+          <w:tab w:val="left" w:pos="8244"/>
+          <w:tab w:val="left" w:pos="9160"/>
+          <w:tab w:val="left" w:pos="10076"/>
+          <w:tab w:val="left" w:pos="10992"/>
+          <w:tab w:val="left" w:pos="11908"/>
+          <w:tab w:val="left" w:pos="12824"/>
+          <w:tab w:val="left" w:pos="13740"/>
+          <w:tab w:val="left" w:pos="14656"/>
+        </w:tabs>
+        <w:spacing w:after="0" w:line="240" w:lineRule="auto"/>
+        <w:rPr>
+          <w:rFonts w:eastAsia="Times New Roman" w:cstheme="minorHAnsi"/>
+          <w:color w:val="C00000"/>
+          <w:sz w:val="28"/>
+          <w:szCs w:val="28"/>
+        </w:rPr>
+      </w:pPr>
+      <w:bookmarkStart w:id="0" w:name="_GoBack"/>
+      <w:bookmarkEnd w:id="0"/>
+      <w:proofErr w:type="gramStart"/>
+      <w:r>
+        <w:rPr>
+          <w:rFonts w:eastAsia="Times New Roman" w:cstheme="minorHAnsi"/>
+          <w:color w:val="C00000"/>
+          <w:sz w:val="28"/>
+          <w:szCs w:val="28"/>
+        </w:rPr>
+        <w:t>db.collection</w:t>
+      </w:r>
+      <w:proofErr w:type="gramEnd"/>
+      <w:r>
+        <w:rPr>
+          <w:rFonts w:eastAsia="Times New Roman" w:cstheme="minorHAnsi"/>
+          <w:color w:val="C00000"/>
+          <w:sz w:val="28"/>
+          <w:szCs w:val="28"/>
+        </w:rPr>
+        <w:t>("cities").doc("SF")</w:t>
+      </w:r>
+      <w:r>
+        <w:rPr>
+          <w:rFonts w:eastAsia="Times New Roman" w:cstheme="minorHAnsi"/>
+          <w:color w:val="C00000"/>
+          <w:sz w:val="28"/>
+          <w:szCs w:val="28"/>
+        </w:rPr>
+        <w:br/>
+        <w:t>    .onSnapshot({</w:t>
+      </w:r>
+      <w:r>
+        <w:rPr>
+          <w:rFonts w:eastAsia="Times New Roman" w:cstheme="minorHAnsi"/>
+          <w:color w:val="C00000"/>
+          <w:sz w:val="28"/>
+          <w:szCs w:val="28"/>
+        </w:rPr>
+        <w:br/>
+        <w:t>        // Listen for document metadata changes</w:t>
+      </w:r>
+      <w:r>
+        <w:rPr>
+          <w:rFonts w:eastAsia="Times New Roman" w:cstheme="minorHAnsi"/>
+          <w:color w:val="C00000"/>
+          <w:sz w:val="28"/>
+          <w:szCs w:val="28"/>
+        </w:rPr>
+        <w:br/>
+        <w:t>        includeMetadataChanges: true</w:t>
+      </w:r>
+      <w:r>
+        <w:rPr>
+          <w:rFonts w:eastAsia="Times New Roman" w:cstheme="minorHAnsi"/>
+          <w:color w:val="C00000"/>
+          <w:sz w:val="28"/>
+          <w:szCs w:val="28"/>
+        </w:rPr>
+        <w:br/>
+        <w:t>    }, function(doc) {</w:t>
+      </w:r>
+      <w:r>
+        <w:rPr>
+          <w:rFonts w:eastAsia="Times New Roman" w:cstheme="minorHAnsi"/>
+          <w:color w:val="C00000"/>
+          <w:sz w:val="28"/>
+          <w:szCs w:val="28"/>
+        </w:rPr>
+        <w:br/>
+        <w:t>        // ...</w:t>
+      </w:r>
+      <w:r>
+        <w:rPr>
+          <w:rFonts w:eastAsia="Times New Roman" w:cstheme="minorHAnsi"/>
+          <w:color w:val="C00000"/>
+          <w:sz w:val="28"/>
+          <w:szCs w:val="28"/>
+        </w:rPr>
+        <w:br/>
+        <w:t>    });</w:t>
+      </w:r>
+    </w:p>
+    <w:p>
+      <w:pPr>
+        <w:ind w:left="1080"/>
+        <w:rPr>
+          <w:sz w:val="28"/>
+          <w:szCs w:val="28"/>
+        </w:rPr>
+      </w:pPr>
     </w:p>
     <w:sectPr>
       <w:pgSz w:w="12240" w:h="15840"/>

</xml_diff>